<commit_message>
Added data prep and several models
</commit_message>
<xml_diff>
--- a/markdowns.docx
+++ b/markdowns.docx
@@ -40,80 +40,178 @@
     </w:p>
     <w:p>
       <w:r>
-        <w:t>М</w:t>
-      </w:r>
-      <w:r>
-        <w:t>одель стоимости жилья</w:t>
-      </w:r>
+        <w:t xml:space="preserve">Модель стоимости </w:t>
+      </w:r>
+      <w:proofErr w:type="gramStart"/>
+      <w:r>
+        <w:t>жилья</w:t>
+      </w:r>
+      <w:r>
+        <w:t xml:space="preserve"> </w:t>
+      </w:r>
+      <w:r>
+        <w:t xml:space="preserve"> Магнитогорске</w:t>
+      </w:r>
+      <w:proofErr w:type="gramEnd"/>
+    </w:p>
+    <w:p>
+      <w:r>
+        <w:t xml:space="preserve">Импорт библиотек </w:t>
+      </w:r>
+      <w:r>
+        <w:t>и загрузка данных</w:t>
+      </w:r>
+    </w:p>
+    <w:p>
+      <w:r>
+        <w:t>Введение</w:t>
+      </w:r>
+    </w:p>
+    <w:p>
+      <w:r>
+        <w:t>Данные</w:t>
+      </w:r>
+    </w:p>
+    <w:p>
+      <w:r>
+        <w:t>Загрузка данных из базы данных</w:t>
+      </w:r>
+    </w:p>
+    <w:p>
+      <w:r>
+        <w:t>подключаемся к базе данных</w:t>
+      </w:r>
+    </w:p>
+    <w:p>
+      <w:r>
+        <w:t>загружаем данные</w:t>
+      </w:r>
+    </w:p>
+    <w:p>
+      <w:r>
+        <w:t>закрываем соединение с базой данных</w:t>
+      </w:r>
+    </w:p>
+    <w:p>
+      <w:r>
+        <w:t>Первичное знакомство с данными</w:t>
+      </w:r>
+    </w:p>
+    <w:p>
+      <w:r>
+        <w:t xml:space="preserve">Для трех квартир цена не указана, поэтому удалим эти строки, так как они не подходят ни для </w:t>
+      </w:r>
+      <w:r>
+        <w:t xml:space="preserve">обучения </w:t>
+      </w:r>
+      <w:proofErr w:type="gramStart"/>
+      <w:r>
+        <w:t>модели</w:t>
+      </w:r>
+      <w:proofErr w:type="gramEnd"/>
+      <w:r>
+        <w:t xml:space="preserve"> ни для контроля качества.</w:t>
+      </w:r>
+    </w:p>
+    <w:p>
+      <w:r>
+        <w:t>контроль размерности</w:t>
+      </w:r>
+    </w:p>
+    <w:p>
+      <w:r>
+        <w:t>В столбце с типом квартиры хранятся данные о количестве комнат и типе квартиры. Разделим их и сохраним в двух разных столбцах.</w:t>
+      </w:r>
+    </w:p>
+    <w:p>
+      <w:r>
+        <w:t>Посмотрим количество пропусков в столбце с данными о районе.</w:t>
+      </w:r>
+    </w:p>
+    <w:p>
+      <w:r>
+        <w:t>Заполним пропуски значением неизвестно.</w:t>
+      </w:r>
+    </w:p>
+    <w:p>
+      <w:r>
+        <w:t>Построение модели</w:t>
+      </w:r>
+    </w:p>
+    <w:p>
+      <w:r>
+        <w:t>Подготовка обучающей и валидационной выборки.</w:t>
+      </w:r>
+    </w:p>
+    <w:p>
+      <w:r>
+        <w:t>Выделим характеристики, которые будем использовать для обучения модели.</w:t>
+      </w:r>
+    </w:p>
+    <w:p>
+      <w:r>
+        <w:t>не влияет на цену квартиры</w:t>
+      </w:r>
+    </w:p>
+    <w:p>
+      <w:r>
+        <w:lastRenderedPageBreak/>
+        <w:t>может оказывать влияние</w:t>
+      </w:r>
+    </w:p>
+    <w:p>
+      <w:r>
+        <w:t>вместо него будем использовать более информативные столбцы, сгенерированные на основе данных из этого столбца</w:t>
+      </w:r>
+    </w:p>
+    <w:p>
+      <w:r>
+        <w:t>целевой признак</w:t>
+      </w:r>
+    </w:p>
+    <w:p>
       <w:r>
         <w:rPr>
           <w:lang w:val="en-US"/>
         </w:rPr>
-        <w:t xml:space="preserve"> </w:t>
-      </w:r>
-      <w:r>
-        <w:t xml:space="preserve"> Магнитогорске</w:t>
-      </w:r>
-    </w:p>
-    <w:p>
-      <w:r>
-        <w:t xml:space="preserve">Импорт библиотек </w:t>
-      </w:r>
-      <w:r>
-        <w:t>и загрузка данных</w:t>
-      </w:r>
-    </w:p>
-    <w:p>
-      <w:r>
-        <w:t>Введение</w:t>
-      </w:r>
-    </w:p>
-    <w:p>
-      <w:r>
-        <w:t>Данные</w:t>
-      </w:r>
-    </w:p>
-    <w:p>
-      <w:r>
-        <w:t>Загрузка данных из базы данных</w:t>
-      </w:r>
-    </w:p>
-    <w:p>
-      <w:r>
-        <w:t>подключаемся к базе данных</w:t>
-      </w:r>
-    </w:p>
-    <w:p>
-      <w:r>
-        <w:t>загружаем данные</w:t>
-      </w:r>
-    </w:p>
-    <w:p>
-      <w:r>
-        <w:t>закрываем соединение с базой данных</w:t>
-      </w:r>
-    </w:p>
-    <w:p>
-      <w:r>
-        <w:t>Первичное знакомство с данными</w:t>
-      </w:r>
-    </w:p>
-    <w:p>
-      <w:r>
-        <w:t xml:space="preserve">Для трех квартир цена не указана, поэтому удалим эти строки, так как они не подходят ни для </w:t>
-      </w:r>
-      <w:r>
-        <w:t>обучения модели ни для контроля качества.</w:t>
-      </w:r>
-    </w:p>
-    <w:p>
-      <w:r>
-        <w:t>контроль размерности</w:t>
-      </w:r>
-    </w:p>
-    <w:p>
-      <w:r>
-        <w:t>В столбце с типом квартиры хранятся данные о количестве комнат и типе квартиры. Разделим их и сохраним в двух разных столбцах.</w:t>
+        <w:t>id</w:t>
+      </w:r>
+      <w:r>
+        <w:t xml:space="preserve"> для демонстрации на собеседовании</w:t>
+      </w:r>
+    </w:p>
+    <w:p/>
+    <w:p>
+      <w:r>
+        <w:t xml:space="preserve">Разобьем выборки на обучающую и валидационную в отношении </w:t>
+      </w:r>
+      <w:proofErr w:type="gramStart"/>
+      <w:r>
+        <w:t>4 :</w:t>
+      </w:r>
+      <w:proofErr w:type="gramEnd"/>
+      <w:r>
+        <w:t xml:space="preserve"> 1.</w:t>
+      </w:r>
+    </w:p>
+    <w:p>
+      <w:r>
+        <w:t>Предварительна обработка данных</w:t>
+      </w:r>
+    </w:p>
+    <w:p>
+      <w:r>
+        <w:t>Выделим категориальные и числовые признаки.</w:t>
+      </w:r>
+    </w:p>
+    <w:p>
+      <w:r>
+        <w:t>Количество комнат попадает в категориальные признаки, потому что содержит значение «многоквартирная», которое нельзя заменить конкретным числовым значением.</w:t>
+      </w:r>
+    </w:p>
+    <w:p>
+      <w:r>
+        <w:t xml:space="preserve">Преобразуем категориальные признаки в числа с помощью порядкового кодирования. </w:t>
       </w:r>
     </w:p>
     <w:sectPr>

</xml_diff>

<commit_message>
model improvement, features analysis
</commit_message>
<xml_diff>
--- a/markdowns.docx
+++ b/markdowns.docx
@@ -212,6 +212,22 @@
     <w:p>
       <w:r>
         <w:t xml:space="preserve">Преобразуем категориальные признаки в числа с помощью порядкового кодирования. </w:t>
+      </w:r>
+    </w:p>
+    <w:p>
+      <w:r>
+        <w:t>Теперь масштабируем наши данные.</w:t>
+      </w:r>
+    </w:p>
+    <w:p/>
+    <w:p>
+      <w:r>
+        <w:t>Модель линейной регрессии</w:t>
+      </w:r>
+    </w:p>
+    <w:p>
+      <w:r>
+        <w:t>Количество квартир с нетипично низкой ценой составляет около 3 % данных. Удалим их, чтобы модель смогла точнее выявить закономерность.</w:t>
       </w:r>
     </w:p>
     <w:sectPr>

</xml_diff>

<commit_message>
created a pipline for all data transformations
</commit_message>
<xml_diff>
--- a/markdowns.docx
+++ b/markdowns.docx
@@ -40,11 +40,7 @@
     </w:p>
     <w:p>
       <w:r>
-        <w:t xml:space="preserve">Модель стоимости </w:t>
-      </w:r>
-      <w:proofErr w:type="gramStart"/>
-      <w:r>
-        <w:t>жилья</w:t>
+        <w:t>Модель стоимости жилья</w:t>
       </w:r>
       <w:r>
         <w:t xml:space="preserve"> </w:t>
@@ -52,7 +48,6 @@
       <w:r>
         <w:t xml:space="preserve"> Магнитогорске</w:t>
       </w:r>
-      <w:proofErr w:type="gramEnd"/>
     </w:p>
     <w:p>
       <w:r>
@@ -102,15 +97,7 @@
         <w:t xml:space="preserve">Для трех квартир цена не указана, поэтому удалим эти строки, так как они не подходят ни для </w:t>
       </w:r>
       <w:r>
-        <w:t xml:space="preserve">обучения </w:t>
-      </w:r>
-      <w:proofErr w:type="gramStart"/>
-      <w:r>
-        <w:t>модели</w:t>
-      </w:r>
-      <w:proofErr w:type="gramEnd"/>
-      <w:r>
-        <w:t xml:space="preserve"> ни для контроля качества.</w:t>
+        <w:t>обучения модели ни для контроля качества.</w:t>
       </w:r>
     </w:p>
     <w:p>
@@ -183,15 +170,7 @@
     <w:p/>
     <w:p>
       <w:r>
-        <w:t xml:space="preserve">Разобьем выборки на обучающую и валидационную в отношении </w:t>
-      </w:r>
-      <w:proofErr w:type="gramStart"/>
-      <w:r>
-        <w:t>4 :</w:t>
-      </w:r>
-      <w:proofErr w:type="gramEnd"/>
-      <w:r>
-        <w:t xml:space="preserve"> 1.</w:t>
+        <w:t>Разобьем выборки на обучающую и валидационную в отношении 4 : 1.</w:t>
       </w:r>
     </w:p>
     <w:p>
@@ -228,6 +207,293 @@
     <w:p>
       <w:r>
         <w:t>Количество квартир с нетипично низкой ценой составляет около 3 % данных. Удалим их, чтобы модель смогла точнее выявить закономерность.</w:t>
+      </w:r>
+    </w:p>
+    <w:p>
+      <w:r>
+        <w:t>Трансформер для предварительной обработки данных</w:t>
+      </w:r>
+    </w:p>
+    <w:p>
+      <w:r>
+        <w:t xml:space="preserve">Посмотрим, есть ли в данных дубликаты, если мы не будем учитывать столбец </w:t>
+      </w:r>
+      <w:r>
+        <w:rPr>
+          <w:lang w:val="en-US"/>
+        </w:rPr>
+        <w:t>id</w:t>
+      </w:r>
+      <w:r>
+        <w:t>.</w:t>
+      </w:r>
+    </w:p>
+    <w:p>
+      <w:r>
+        <w:t>Напишем два трансформера для предварительной обработки данных</w:t>
+      </w:r>
+    </w:p>
+    <w:p>
+      <w:pPr>
+        <w:rPr>
+          <w:b/>
+          <w:bCs/>
+        </w:rPr>
+      </w:pPr>
+      <w:r>
+        <w:rPr>
+          <w:b/>
+          <w:bCs/>
+        </w:rPr>
+        <w:t>Чистка данных</w:t>
+      </w:r>
+    </w:p>
+    <w:p>
+      <w:r>
+        <w:t xml:space="preserve">адрес квартиры: </w:t>
+      </w:r>
+      <w:r>
+        <w:t xml:space="preserve">у </w:t>
+      </w:r>
+      <w:r>
+        <w:t xml:space="preserve">названий </w:t>
+      </w:r>
+      <w:r>
+        <w:t xml:space="preserve">улиц </w:t>
+      </w:r>
+      <w:r>
+        <w:t>уберем</w:t>
+      </w:r>
+      <w:r>
+        <w:t xml:space="preserve"> номера</w:t>
+      </w:r>
+      <w:r>
+        <w:t xml:space="preserve"> домов</w:t>
+      </w:r>
+    </w:p>
+    <w:p>
+      <w:r>
+        <w:t xml:space="preserve">адрес квартиры: </w:t>
+      </w:r>
+      <w:r>
+        <w:t>в названиях</w:t>
+      </w:r>
+      <w:r>
+        <w:t xml:space="preserve"> улиц </w:t>
+      </w:r>
+      <w:r>
+        <w:t>исправим неявные</w:t>
+      </w:r>
+      <w:r>
+        <w:t xml:space="preserve"> дубликаты</w:t>
+      </w:r>
+    </w:p>
+    <w:p>
+      <w:r>
+        <w:t>район</w:t>
+      </w:r>
+      <w:r>
+        <w:t xml:space="preserve"> квартиры: </w:t>
+      </w:r>
+      <w:r>
+        <w:t>исправим неявные дубликаты</w:t>
+      </w:r>
+    </w:p>
+    <w:p/>
+    <w:p>
+      <w:pPr>
+        <w:rPr>
+          <w:b/>
+          <w:bCs/>
+        </w:rPr>
+      </w:pPr>
+      <w:r>
+        <w:rPr>
+          <w:b/>
+          <w:bCs/>
+        </w:rPr>
+        <w:t xml:space="preserve">Преобразование </w:t>
+      </w:r>
+      <w:r>
+        <w:rPr>
+          <w:b/>
+          <w:bCs/>
+        </w:rPr>
+        <w:t>характеристик</w:t>
+      </w:r>
+    </w:p>
+    <w:p>
+      <w:r>
+        <w:t>'</w:t>
+      </w:r>
+      <w:proofErr w:type="spellStart"/>
+      <w:r>
+        <w:t>floor</w:t>
+      </w:r>
+      <w:proofErr w:type="spellEnd"/>
+      <w:r>
+        <w:t>'</w:t>
+      </w:r>
+      <w:r>
+        <w:t xml:space="preserve">: </w:t>
+      </w:r>
+      <w:r>
+        <w:t>добавляем столбец с номером этажа</w:t>
+      </w:r>
+    </w:p>
+    <w:p>
+      <w:r>
+        <w:lastRenderedPageBreak/>
+        <w:t>'</w:t>
+      </w:r>
+      <w:proofErr w:type="spellStart"/>
+      <w:r>
+        <w:t>floor</w:t>
+      </w:r>
+      <w:proofErr w:type="spellEnd"/>
+      <w:r>
+        <w:t>'</w:t>
+      </w:r>
+      <w:r>
+        <w:t xml:space="preserve">: </w:t>
+      </w:r>
+      <w:r>
+        <w:t>добавляем столбец с</w:t>
+      </w:r>
+      <w:r>
+        <w:t xml:space="preserve"> общим количеством этажей в доме.</w:t>
+      </w:r>
+    </w:p>
+    <w:p>
+      <w:r>
+        <w:t>'</w:t>
+      </w:r>
+      <w:proofErr w:type="spellStart"/>
+      <w:r>
+        <w:t>type</w:t>
+      </w:r>
+      <w:proofErr w:type="spellEnd"/>
+      <w:r>
+        <w:t>'</w:t>
+      </w:r>
+      <w:r>
+        <w:t xml:space="preserve">: </w:t>
+      </w:r>
+      <w:r>
+        <w:t xml:space="preserve">добавляем </w:t>
+      </w:r>
+      <w:r>
+        <w:t xml:space="preserve">столбец </w:t>
+      </w:r>
+      <w:r>
+        <w:t>с количеством комнат</w:t>
+      </w:r>
+    </w:p>
+    <w:p>
+      <w:r>
+        <w:t>'</w:t>
+      </w:r>
+      <w:proofErr w:type="spellStart"/>
+      <w:r>
+        <w:t>type</w:t>
+      </w:r>
+      <w:proofErr w:type="spellEnd"/>
+      <w:r>
+        <w:t>'</w:t>
+      </w:r>
+      <w:r>
+        <w:t xml:space="preserve">: </w:t>
+      </w:r>
+      <w:r>
+        <w:t>добавляем столбец с</w:t>
+      </w:r>
+      <w:r>
+        <w:t xml:space="preserve"> типом планировки. пропуски заполняем значением «неизвестно»</w:t>
+      </w:r>
+    </w:p>
+    <w:p>
+      <w:r>
+        <w:t>'</w:t>
+      </w:r>
+      <w:proofErr w:type="spellStart"/>
+      <w:r>
+        <w:t>id</w:t>
+      </w:r>
+      <w:proofErr w:type="spellEnd"/>
+      <w:r>
+        <w:t>'</w:t>
+      </w:r>
+      <w:r>
+        <w:t xml:space="preserve"> : уберем, как как не несет информации для обучения модели</w:t>
+      </w:r>
+      <w:r>
+        <w:t xml:space="preserve">, </w:t>
+      </w:r>
+    </w:p>
+    <w:p>
+      <w:r>
+        <w:t>'</w:t>
+      </w:r>
+      <w:proofErr w:type="spellStart"/>
+      <w:r>
+        <w:t>floor</w:t>
+      </w:r>
+      <w:proofErr w:type="spellEnd"/>
+      <w:r>
+        <w:t>'</w:t>
+      </w:r>
+      <w:r>
+        <w:t>: удалим, потому что вместо него будем использовать</w:t>
+      </w:r>
+      <w:r>
+        <w:t xml:space="preserve"> столбцы, сгенерированные на его основе</w:t>
+      </w:r>
+      <w:r>
+        <w:t xml:space="preserve"> </w:t>
+      </w:r>
+    </w:p>
+    <w:p>
+      <w:r>
+        <w:t>'</w:t>
+      </w:r>
+      <w:proofErr w:type="spellStart"/>
+      <w:r>
+        <w:t>type</w:t>
+      </w:r>
+      <w:proofErr w:type="spellEnd"/>
+      <w:r>
+        <w:t>'</w:t>
+      </w:r>
+      <w:r>
+        <w:t xml:space="preserve">: удалим, потому что вместо него будем использовать столбцы, сгенерированные на его основе </w:t>
+      </w:r>
+    </w:p>
+    <w:p>
+      <w:r>
+        <w:t>'</w:t>
+      </w:r>
+      <w:proofErr w:type="spellStart"/>
+      <w:r>
+        <w:rPr>
+          <w:lang w:val="en-US"/>
+        </w:rPr>
+        <w:t>adress</w:t>
+      </w:r>
+      <w:proofErr w:type="spellEnd"/>
+      <w:r>
+        <w:t>'</w:t>
+      </w:r>
+      <w:r>
+        <w:t xml:space="preserve">: </w:t>
+      </w:r>
+      <w:r>
+        <w:t>удалим, потому что вместо него будем использовать столбцы, сгенерированные на его основе</w:t>
+      </w:r>
+    </w:p>
+    <w:p/>
+    <w:p>
+      <w:r>
+        <w:t>Первоначально генерировала характеристики «первый этаж», «последний этаж». Но после анализа работы лучшей модели, выяснилось, что эти характеристики в рейтинге полезности заняли последние места, а модель, обученная без них, дает более высокие оценки.</w:t>
       </w:r>
     </w:p>
     <w:sectPr>

</xml_diff>